<commit_message>
DBS project 1 almost done
</commit_message>
<xml_diff>
--- a/MSIT630_DBS/assignment1.docx
+++ b/MSIT630_DBS/assignment1.docx
@@ -178,7 +178,21 @@
           <w:sz w:val="23"/>
           <w:szCs w:val="23"/>
         </w:rPr>
-        <w:t xml:space="preserve">Physical data independence is important because it allows you to change from </w:t>
+        <w:t>Physical data independence is important because it allows you to change</w:t>
+      </w:r>
+      <w:r>
+        <w:rPr>
+          <w:sz w:val="23"/>
+          <w:szCs w:val="23"/>
+        </w:rPr>
+        <w:t xml:space="preserve"> your actual hardware, for example</w:t>
+      </w:r>
+      <w:r>
+        <w:rPr>
+          <w:sz w:val="23"/>
+          <w:szCs w:val="23"/>
+        </w:rPr>
+        <w:t xml:space="preserve"> from </w:t>
       </w:r>
       <w:proofErr w:type="spellStart"/>
       <w:r>
@@ -194,7 +208,28 @@
           <w:sz w:val="23"/>
           <w:szCs w:val="23"/>
         </w:rPr>
-        <w:t xml:space="preserve"> to hard disk or vice versa without messing up the actual logic of the table. So when the change is made and you have new physical hardware your business logic is still intact and integrated with out hassle.</w:t>
+        <w:t xml:space="preserve"> to hard disk or vice versa without messing up the actual logic of the table. So when the change is made and you have new physical hardware your business logic is still intact and integrated </w:t>
+      </w:r>
+      <w:r>
+        <w:rPr>
+          <w:sz w:val="23"/>
+          <w:szCs w:val="23"/>
+        </w:rPr>
+        <w:t>without</w:t>
+      </w:r>
+      <w:r>
+        <w:rPr>
+          <w:sz w:val="23"/>
+          <w:szCs w:val="23"/>
+        </w:rPr>
+        <w:t xml:space="preserve"> hassle.</w:t>
+      </w:r>
+      <w:r>
+        <w:rPr>
+          <w:sz w:val="23"/>
+          <w:szCs w:val="23"/>
+        </w:rPr>
+        <w:t xml:space="preserve"> The tables and schemas remain the same but what physical medium they are stored on is different.</w:t>
       </w:r>
     </w:p>
     <w:p>
@@ -355,7 +390,23 @@
           <w:sz w:val="23"/>
           <w:szCs w:val="23"/>
         </w:rPr>
-        <w:t>This table violates 3nf might be good on 1and 2. Might violate 1 lol</w:t>
+        <w:t xml:space="preserve">This table violates 3nf might be </w:t>
+      </w:r>
+      <w:bookmarkStart w:id="0" w:name="_GoBack"/>
+      <w:r>
+        <w:rPr>
+          <w:sz w:val="23"/>
+          <w:szCs w:val="23"/>
+        </w:rPr>
+        <w:t xml:space="preserve">good </w:t>
+      </w:r>
+      <w:bookmarkEnd w:id="0"/>
+      <w:r>
+        <w:rPr>
+          <w:sz w:val="23"/>
+          <w:szCs w:val="23"/>
+        </w:rPr>
+        <w:t>on 1and 2. Might violate 1 lol</w:t>
       </w:r>
     </w:p>
     <w:p>
@@ -426,139 +477,321 @@
     <w:p>
       <w:pPr>
         <w:pStyle w:val="Default"/>
-        <w:rPr>
-          <w:sz w:val="23"/>
-          <w:szCs w:val="23"/>
-        </w:rPr>
-      </w:pPr>
-      <w:r>
-        <w:rPr>
-          <w:sz w:val="23"/>
-          <w:szCs w:val="23"/>
-        </w:rPr>
-        <w:t>Data redundancy, each zoo needs a library.</w:t>
-      </w:r>
-    </w:p>
-    <w:p>
-      <w:pPr>
-        <w:pStyle w:val="Default"/>
-        <w:rPr>
-          <w:sz w:val="23"/>
-          <w:szCs w:val="23"/>
-        </w:rPr>
-      </w:pPr>
-      <w:r>
-        <w:rPr>
-          <w:sz w:val="23"/>
-          <w:szCs w:val="23"/>
-        </w:rPr>
-        <w:t>Duplicating data each zoos library needs physically time and resources when it could all use one… not scalable. More errors.</w:t>
-      </w:r>
-    </w:p>
-    <w:p>
-      <w:pPr>
-        <w:pStyle w:val="Default"/>
-        <w:rPr>
-          <w:sz w:val="23"/>
-          <w:szCs w:val="23"/>
-        </w:rPr>
-      </w:pPr>
-      <w:r>
-        <w:rPr>
-          <w:sz w:val="23"/>
-          <w:szCs w:val="23"/>
-        </w:rPr>
-        <w:t xml:space="preserve">Data integrity, </w:t>
-      </w:r>
-      <w:proofErr w:type="spellStart"/>
-      <w:r>
-        <w:rPr>
-          <w:sz w:val="23"/>
-          <w:szCs w:val="23"/>
-        </w:rPr>
-        <w:t>everyones</w:t>
-      </w:r>
-      <w:proofErr w:type="spellEnd"/>
-      <w:r>
-        <w:rPr>
-          <w:sz w:val="23"/>
-          <w:szCs w:val="23"/>
-        </w:rPr>
-        <w:t xml:space="preserve"> zoo could have different </w:t>
-      </w:r>
-      <w:proofErr w:type="spellStart"/>
-      <w:r>
-        <w:rPr>
-          <w:sz w:val="23"/>
-          <w:szCs w:val="23"/>
-        </w:rPr>
-        <w:t>awnsers</w:t>
-      </w:r>
-      <w:proofErr w:type="spellEnd"/>
-      <w:r>
-        <w:rPr>
-          <w:sz w:val="23"/>
-          <w:szCs w:val="23"/>
-        </w:rPr>
-        <w:t xml:space="preserve"> for the cure.</w:t>
-      </w:r>
-    </w:p>
-    <w:p>
-      <w:pPr>
-        <w:pStyle w:val="Default"/>
-        <w:rPr>
-          <w:sz w:val="23"/>
-          <w:szCs w:val="23"/>
-        </w:rPr>
-      </w:pPr>
-      <w:r>
-        <w:rPr>
-          <w:sz w:val="23"/>
-          <w:szCs w:val="23"/>
-        </w:rPr>
-        <w:t xml:space="preserve">Isolated Data – Zoos can’t even ask </w:t>
-      </w:r>
-      <w:r>
-        <w:rPr>
-          <w:sz w:val="23"/>
-          <w:szCs w:val="23"/>
-        </w:rPr>
-        <w:t xml:space="preserve">get to the other libraries. </w:t>
-      </w:r>
-    </w:p>
-    <w:p>
-      <w:pPr>
-        <w:pStyle w:val="Default"/>
-        <w:rPr>
-          <w:sz w:val="23"/>
-          <w:szCs w:val="23"/>
-        </w:rPr>
-      </w:pPr>
-      <w:r>
-        <w:rPr>
-          <w:sz w:val="23"/>
-          <w:szCs w:val="23"/>
-        </w:rPr>
-        <w:t>Reduced development time</w:t>
-      </w:r>
-    </w:p>
-    <w:p>
-      <w:pPr>
-        <w:pStyle w:val="Default"/>
-        <w:rPr>
-          <w:sz w:val="23"/>
-          <w:szCs w:val="23"/>
-          <w:highlight w:val="yellow"/>
-        </w:rPr>
-      </w:pPr>
-      <w:r>
-        <w:rPr>
-          <w:sz w:val="23"/>
-          <w:szCs w:val="23"/>
-          <w:highlight w:val="yellow"/>
+        <w:ind w:firstLine="720"/>
+        <w:rPr>
+          <w:sz w:val="23"/>
+          <w:szCs w:val="23"/>
+        </w:rPr>
+      </w:pPr>
+      <w:r>
+        <w:rPr>
+          <w:sz w:val="23"/>
+          <w:szCs w:val="23"/>
+        </w:rPr>
+        <w:t xml:space="preserve">To begin, one difference between a file-processing system and DBMS is that a FPS will have </w:t>
+      </w:r>
+      <w:r>
+        <w:rPr>
+          <w:b/>
+          <w:sz w:val="23"/>
+          <w:szCs w:val="23"/>
+          <w:u w:val="single"/>
+        </w:rPr>
+        <w:t>R</w:t>
+      </w:r>
+      <w:r>
+        <w:rPr>
+          <w:b/>
+          <w:sz w:val="23"/>
+          <w:szCs w:val="23"/>
+          <w:u w:val="single"/>
+        </w:rPr>
+        <w:t>edun</w:t>
+      </w:r>
+      <w:r>
+        <w:rPr>
+          <w:b/>
+          <w:sz w:val="23"/>
+          <w:szCs w:val="23"/>
+          <w:u w:val="single"/>
+        </w:rPr>
+        <w:t>dant D</w:t>
+      </w:r>
+      <w:r>
+        <w:rPr>
+          <w:b/>
+          <w:sz w:val="23"/>
+          <w:szCs w:val="23"/>
+          <w:u w:val="single"/>
+        </w:rPr>
+        <w:t>ata</w:t>
+      </w:r>
+      <w:r>
+        <w:rPr>
+          <w:sz w:val="23"/>
+          <w:szCs w:val="23"/>
+        </w:rPr>
+        <w:t xml:space="preserve"> where a DBMS will have a central location for the data to be accessed.</w:t>
+      </w:r>
+    </w:p>
+    <w:p>
+      <w:pPr>
+        <w:pStyle w:val="Default"/>
+        <w:rPr>
+          <w:sz w:val="23"/>
+          <w:szCs w:val="23"/>
+        </w:rPr>
+      </w:pPr>
+      <w:r>
+        <w:rPr>
+          <w:sz w:val="23"/>
+          <w:szCs w:val="23"/>
+        </w:rPr>
+        <w:t xml:space="preserve">For example schools with a FPS will all each have their own individual libraries. Whereas schools with a DBMS will be able to access one central library all together. </w:t>
+      </w:r>
+    </w:p>
+    <w:p>
+      <w:pPr>
+        <w:pStyle w:val="Default"/>
+        <w:rPr>
+          <w:sz w:val="23"/>
+          <w:szCs w:val="23"/>
+        </w:rPr>
+      </w:pPr>
+    </w:p>
+    <w:p>
+      <w:pPr>
+        <w:pStyle w:val="Default"/>
+        <w:ind w:firstLine="720"/>
+        <w:rPr>
+          <w:sz w:val="23"/>
+          <w:szCs w:val="23"/>
+        </w:rPr>
+      </w:pPr>
+      <w:r>
+        <w:rPr>
+          <w:sz w:val="23"/>
+          <w:szCs w:val="23"/>
+        </w:rPr>
+        <w:t xml:space="preserve">Another issue is the topic of </w:t>
+      </w:r>
+      <w:r>
+        <w:rPr>
+          <w:b/>
+          <w:sz w:val="23"/>
+          <w:szCs w:val="23"/>
+          <w:u w:val="single"/>
+        </w:rPr>
+        <w:t>Data Integrity</w:t>
+      </w:r>
+      <w:r>
+        <w:rPr>
+          <w:b/>
+          <w:sz w:val="23"/>
+          <w:szCs w:val="23"/>
+        </w:rPr>
+        <w:t xml:space="preserve">, </w:t>
+      </w:r>
+      <w:r>
+        <w:rPr>
+          <w:sz w:val="23"/>
+          <w:szCs w:val="23"/>
+        </w:rPr>
+        <w:t xml:space="preserve">where </w:t>
+      </w:r>
+      <w:r>
+        <w:rPr>
+          <w:sz w:val="23"/>
+          <w:szCs w:val="23"/>
+        </w:rPr>
+        <w:t>the same records at each locations</w:t>
+      </w:r>
+      <w:r>
+        <w:rPr>
+          <w:sz w:val="23"/>
+          <w:szCs w:val="23"/>
+        </w:rPr>
+        <w:t xml:space="preserve"> hold conflicting data</w:t>
+      </w:r>
+      <w:r>
+        <w:rPr>
+          <w:b/>
+          <w:sz w:val="23"/>
+          <w:szCs w:val="23"/>
+        </w:rPr>
+        <w:t xml:space="preserve">. </w:t>
+      </w:r>
+      <w:r>
+        <w:rPr>
+          <w:sz w:val="23"/>
+          <w:szCs w:val="23"/>
+        </w:rPr>
+        <w:t>I</w:t>
+      </w:r>
+      <w:r>
+        <w:rPr>
+          <w:sz w:val="23"/>
+          <w:szCs w:val="23"/>
+        </w:rPr>
+        <w:t>n a FPS</w:t>
+      </w:r>
+      <w:r>
+        <w:rPr>
+          <w:sz w:val="23"/>
+          <w:szCs w:val="23"/>
+        </w:rPr>
+        <w:t xml:space="preserve"> each school will need its own library and one error that could occur is that each libraries books could have different answers or content for the same book titles. So who can you trust if everyone has a different answer for the same </w:t>
+      </w:r>
+      <w:r>
+        <w:rPr>
+          <w:sz w:val="23"/>
+          <w:szCs w:val="23"/>
+        </w:rPr>
+        <w:t>question?  That is why it is better to have the data stored in central location.</w:t>
+      </w:r>
+      <w:r>
+        <w:rPr>
+          <w:sz w:val="23"/>
+          <w:szCs w:val="23"/>
         </w:rPr>
         <w:t xml:space="preserve"> </w:t>
       </w:r>
+    </w:p>
+    <w:p>
+      <w:pPr>
+        <w:pStyle w:val="Default"/>
+        <w:rPr>
+          <w:sz w:val="23"/>
+          <w:szCs w:val="23"/>
+        </w:rPr>
+      </w:pPr>
+    </w:p>
+    <w:p>
+      <w:pPr>
+        <w:pStyle w:val="Default"/>
+        <w:ind w:firstLine="720"/>
+        <w:rPr>
+          <w:sz w:val="23"/>
+          <w:szCs w:val="23"/>
+        </w:rPr>
+      </w:pPr>
+      <w:r>
+        <w:rPr>
+          <w:b/>
+          <w:sz w:val="23"/>
+          <w:szCs w:val="23"/>
+          <w:u w:val="single"/>
+        </w:rPr>
+        <w:t>Data S</w:t>
+      </w:r>
+      <w:r>
+        <w:rPr>
+          <w:b/>
+          <w:sz w:val="23"/>
+          <w:szCs w:val="23"/>
+          <w:u w:val="single"/>
+        </w:rPr>
+        <w:t>ecurity</w:t>
+      </w:r>
+      <w:r>
+        <w:rPr>
+          <w:sz w:val="23"/>
+          <w:szCs w:val="23"/>
+        </w:rPr>
+        <w:t xml:space="preserve"> is another important factor when deciding in a DBMS over</w:t>
+      </w:r>
+      <w:r>
+        <w:rPr>
+          <w:sz w:val="23"/>
+          <w:szCs w:val="23"/>
+        </w:rPr>
+        <w:t xml:space="preserve"> a FPS because a DBMS is more secure. In a FPS each </w:t>
+      </w:r>
+      <w:r>
+        <w:rPr>
+          <w:sz w:val="23"/>
+          <w:szCs w:val="23"/>
+        </w:rPr>
+        <w:t>location</w:t>
+      </w:r>
+      <w:r>
+        <w:rPr>
+          <w:sz w:val="23"/>
+          <w:szCs w:val="23"/>
+        </w:rPr>
+        <w:t xml:space="preserve"> will have </w:t>
+      </w:r>
+      <w:r>
+        <w:rPr>
+          <w:sz w:val="23"/>
+          <w:szCs w:val="23"/>
+        </w:rPr>
+        <w:t>to control its own individual database. So if one locations data is compromised then all the others will be as well. So the more locations then the more possibility of a security breach.</w:t>
+      </w:r>
+    </w:p>
+    <w:p>
+      <w:pPr>
+        <w:pStyle w:val="Default"/>
+        <w:ind w:firstLine="720"/>
+        <w:rPr>
+          <w:sz w:val="23"/>
+          <w:szCs w:val="23"/>
+        </w:rPr>
+      </w:pPr>
+    </w:p>
+    <w:p>
+      <w:pPr>
+        <w:pStyle w:val="Default"/>
+        <w:ind w:firstLine="720"/>
+        <w:rPr>
+          <w:sz w:val="23"/>
+          <w:szCs w:val="23"/>
+        </w:rPr>
+      </w:pPr>
+      <w:r>
+        <w:rPr>
+          <w:b/>
+          <w:sz w:val="23"/>
+          <w:szCs w:val="23"/>
+          <w:u w:val="single"/>
+        </w:rPr>
+        <w:t>Scalability</w:t>
+      </w:r>
+      <w:r>
+        <w:rPr>
+          <w:sz w:val="23"/>
+          <w:szCs w:val="23"/>
+        </w:rPr>
+        <w:t xml:space="preserve"> is another deciding factor. With a FPS each location will need physical resources along with man power at each location to support the data. Each location added will be more money, resources, and possibilities for errors.</w:t>
+      </w:r>
+    </w:p>
+    <w:p>
+      <w:pPr>
+        <w:pStyle w:val="Default"/>
+        <w:rPr>
+          <w:sz w:val="23"/>
+          <w:szCs w:val="23"/>
+        </w:rPr>
+      </w:pPr>
+    </w:p>
+    <w:p>
+      <w:pPr>
+        <w:pStyle w:val="Default"/>
+        <w:rPr>
+          <w:sz w:val="23"/>
+          <w:szCs w:val="23"/>
+        </w:rPr>
+      </w:pPr>
+    </w:p>
+    <w:p>
+      <w:pPr>
+        <w:pStyle w:val="Default"/>
+        <w:rPr>
+          <w:sz w:val="23"/>
+          <w:szCs w:val="23"/>
+          <w:highlight w:val="yellow"/>
+        </w:rPr>
+      </w:pPr>
     </w:p>
     <w:p>
       <w:pPr>
@@ -627,7 +860,6 @@
           <w:szCs w:val="23"/>
           <w:highlight w:val="yellow"/>
         </w:rPr>
-        <w:lastRenderedPageBreak/>
         <w:t xml:space="preserve">4. </w:t>
       </w:r>
       <w:r>
@@ -1081,6 +1313,235 @@
         <w:rPr>
           <w:sz w:val="23"/>
           <w:szCs w:val="23"/>
+        </w:rPr>
+      </w:pPr>
+    </w:p>
+    <w:p>
+      <w:pPr>
+        <w:pStyle w:val="Default"/>
+        <w:rPr>
+          <w:sz w:val="23"/>
+          <w:szCs w:val="23"/>
+        </w:rPr>
+      </w:pPr>
+      <w:proofErr w:type="gramStart"/>
+      <w:r>
+        <w:rPr>
+          <w:sz w:val="23"/>
+          <w:szCs w:val="23"/>
+        </w:rPr>
+        <w:t>create</w:t>
+      </w:r>
+      <w:proofErr w:type="gramEnd"/>
+      <w:r>
+        <w:rPr>
+          <w:sz w:val="23"/>
+          <w:szCs w:val="23"/>
+        </w:rPr>
+        <w:t xml:space="preserve"> view </w:t>
+      </w:r>
+      <w:proofErr w:type="spellStart"/>
+      <w:r>
+        <w:rPr>
+          <w:sz w:val="23"/>
+          <w:szCs w:val="23"/>
+        </w:rPr>
+        <w:t>allButMin</w:t>
+      </w:r>
+      <w:proofErr w:type="spellEnd"/>
+      <w:r>
+        <w:rPr>
+          <w:sz w:val="23"/>
+          <w:szCs w:val="23"/>
+        </w:rPr>
+        <w:t xml:space="preserve"> as select * from instructor where </w:t>
+      </w:r>
+      <w:proofErr w:type="spellStart"/>
+      <w:r>
+        <w:rPr>
+          <w:sz w:val="23"/>
+          <w:szCs w:val="23"/>
+        </w:rPr>
+        <w:t>dept_name</w:t>
+      </w:r>
+      <w:proofErr w:type="spellEnd"/>
+      <w:r>
+        <w:rPr>
+          <w:sz w:val="23"/>
+          <w:szCs w:val="23"/>
+        </w:rPr>
+        <w:t xml:space="preserve"> = 'Physics' except select ID, name, </w:t>
+      </w:r>
+      <w:proofErr w:type="spellStart"/>
+      <w:r>
+        <w:rPr>
+          <w:sz w:val="23"/>
+          <w:szCs w:val="23"/>
+        </w:rPr>
+        <w:t>dept_name</w:t>
+      </w:r>
+      <w:proofErr w:type="spellEnd"/>
+      <w:r>
+        <w:rPr>
+          <w:sz w:val="23"/>
+          <w:szCs w:val="23"/>
+        </w:rPr>
+        <w:t xml:space="preserve">, min(salary) from instructor where </w:t>
+      </w:r>
+      <w:proofErr w:type="spellStart"/>
+      <w:r>
+        <w:rPr>
+          <w:sz w:val="23"/>
+          <w:szCs w:val="23"/>
+        </w:rPr>
+        <w:t>dept_name</w:t>
+      </w:r>
+      <w:proofErr w:type="spellEnd"/>
+      <w:r>
+        <w:rPr>
+          <w:sz w:val="23"/>
+          <w:szCs w:val="23"/>
+        </w:rPr>
+        <w:t xml:space="preserve"> = 'Physics';</w:t>
+      </w:r>
+    </w:p>
+    <w:p>
+      <w:pPr>
+        <w:pStyle w:val="Default"/>
+        <w:rPr>
+          <w:sz w:val="23"/>
+          <w:szCs w:val="23"/>
+        </w:rPr>
+      </w:pPr>
+    </w:p>
+    <w:p>
+      <w:pPr>
+        <w:pStyle w:val="Default"/>
+        <w:rPr>
+          <w:sz w:val="23"/>
+          <w:szCs w:val="23"/>
+        </w:rPr>
+      </w:pPr>
+      <w:proofErr w:type="gramStart"/>
+      <w:r>
+        <w:rPr>
+          <w:sz w:val="23"/>
+          <w:szCs w:val="23"/>
+        </w:rPr>
+        <w:t>select</w:t>
+      </w:r>
+      <w:proofErr w:type="gramEnd"/>
+      <w:r>
+        <w:rPr>
+          <w:sz w:val="23"/>
+          <w:szCs w:val="23"/>
+        </w:rPr>
+        <w:t xml:space="preserve"> name from </w:t>
+      </w:r>
+      <w:proofErr w:type="spellStart"/>
+      <w:r>
+        <w:rPr>
+          <w:sz w:val="23"/>
+          <w:szCs w:val="23"/>
+        </w:rPr>
+        <w:t>allButMin</w:t>
+      </w:r>
+      <w:proofErr w:type="spellEnd"/>
+      <w:r>
+        <w:rPr>
+          <w:sz w:val="23"/>
+          <w:szCs w:val="23"/>
+        </w:rPr>
+        <w:t>;</w:t>
+      </w:r>
+    </w:p>
+    <w:p>
+      <w:pPr>
+        <w:pStyle w:val="Default"/>
+        <w:rPr>
+          <w:sz w:val="23"/>
+          <w:szCs w:val="23"/>
+        </w:rPr>
+      </w:pPr>
+    </w:p>
+    <w:p>
+      <w:pPr>
+        <w:pStyle w:val="Default"/>
+        <w:rPr>
+          <w:sz w:val="23"/>
+          <w:szCs w:val="23"/>
+        </w:rPr>
+      </w:pPr>
+      <w:r>
+        <w:rPr>
+          <w:noProof/>
+        </w:rPr>
+        <w:drawing>
+          <wp:inline distT="0" distB="0" distL="0" distR="0">
+            <wp:extent cx="1598295" cy="526415"/>
+            <wp:effectExtent l="0" t="0" r="1905" b="6985"/>
+            <wp:docPr id="2" name="Picture 2"/>
+            <wp:cNvGraphicFramePr>
+              <a:graphicFrameLocks xmlns:a="http://schemas.openxmlformats.org/drawingml/2006/main" noChangeAspect="1"/>
+            </wp:cNvGraphicFramePr>
+            <a:graphic xmlns:a="http://schemas.openxmlformats.org/drawingml/2006/main">
+              <a:graphicData uri="http://schemas.openxmlformats.org/drawingml/2006/picture">
+                <pic:pic xmlns:pic="http://schemas.openxmlformats.org/drawingml/2006/picture">
+                  <pic:nvPicPr>
+                    <pic:cNvPr id="0" name="Picture 3"/>
+                    <pic:cNvPicPr>
+                      <a:picLocks noChangeAspect="1" noChangeArrowheads="1"/>
+                    </pic:cNvPicPr>
+                  </pic:nvPicPr>
+                  <pic:blipFill>
+                    <a:blip r:embed="rId6">
+                      <a:extLst>
+                        <a:ext uri="{28A0092B-C50C-407E-A947-70E740481C1C}">
+                          <a14:useLocalDpi xmlns:a14="http://schemas.microsoft.com/office/drawing/2010/main" val="0"/>
+                        </a:ext>
+                      </a:extLst>
+                    </a:blip>
+                    <a:srcRect/>
+                    <a:stretch>
+                      <a:fillRect/>
+                    </a:stretch>
+                  </pic:blipFill>
+                  <pic:spPr bwMode="auto">
+                    <a:xfrm>
+                      <a:off x="0" y="0"/>
+                      <a:ext cx="1598295" cy="526415"/>
+                    </a:xfrm>
+                    <a:prstGeom prst="rect">
+                      <a:avLst/>
+                    </a:prstGeom>
+                    <a:noFill/>
+                    <a:ln>
+                      <a:noFill/>
+                    </a:ln>
+                  </pic:spPr>
+                </pic:pic>
+              </a:graphicData>
+            </a:graphic>
+          </wp:inline>
+        </w:drawing>
+      </w:r>
+    </w:p>
+    <w:p>
+      <w:pPr>
+        <w:pStyle w:val="Default"/>
+        <w:rPr>
+          <w:sz w:val="23"/>
+          <w:szCs w:val="23"/>
+          <w:highlight w:val="yellow"/>
+        </w:rPr>
+      </w:pPr>
+    </w:p>
+    <w:p>
+      <w:pPr>
+        <w:pStyle w:val="Default"/>
+        <w:rPr>
+          <w:sz w:val="23"/>
+          <w:szCs w:val="23"/>
           <w:highlight w:val="yellow"/>
         </w:rPr>
       </w:pPr>
@@ -1127,6 +1588,221 @@
         <w:rPr>
           <w:sz w:val="23"/>
           <w:szCs w:val="23"/>
+        </w:rPr>
+      </w:pPr>
+      <w:r>
+        <w:rPr>
+          <w:sz w:val="23"/>
+          <w:szCs w:val="23"/>
+          <w:highlight w:val="green"/>
+        </w:rPr>
+        <w:t>*Was no 2009 substituted on 2017 but is interchangeable.</w:t>
+      </w:r>
+    </w:p>
+    <w:p>
+      <w:pPr>
+        <w:pStyle w:val="Default"/>
+        <w:rPr>
+          <w:sz w:val="23"/>
+          <w:szCs w:val="23"/>
+        </w:rPr>
+      </w:pPr>
+    </w:p>
+    <w:p>
+      <w:pPr>
+        <w:pStyle w:val="Default"/>
+        <w:rPr>
+          <w:sz w:val="23"/>
+          <w:szCs w:val="23"/>
+        </w:rPr>
+      </w:pPr>
+      <w:proofErr w:type="gramStart"/>
+      <w:r>
+        <w:rPr>
+          <w:sz w:val="23"/>
+          <w:szCs w:val="23"/>
+        </w:rPr>
+        <w:t>create</w:t>
+      </w:r>
+      <w:proofErr w:type="gramEnd"/>
+      <w:r>
+        <w:rPr>
+          <w:sz w:val="23"/>
+          <w:szCs w:val="23"/>
+        </w:rPr>
+        <w:t xml:space="preserve"> view </w:t>
+      </w:r>
+      <w:proofErr w:type="spellStart"/>
+      <w:r>
+        <w:rPr>
+          <w:sz w:val="23"/>
+          <w:szCs w:val="23"/>
+        </w:rPr>
+        <w:t>showSectionEnrollment</w:t>
+      </w:r>
+      <w:proofErr w:type="spellEnd"/>
+      <w:r>
+        <w:rPr>
+          <w:sz w:val="23"/>
+          <w:szCs w:val="23"/>
+        </w:rPr>
+        <w:t xml:space="preserve"> as select </w:t>
+      </w:r>
+      <w:proofErr w:type="spellStart"/>
+      <w:r>
+        <w:rPr>
+          <w:sz w:val="23"/>
+          <w:szCs w:val="23"/>
+        </w:rPr>
+        <w:t>course_id,sec_id,count</w:t>
+      </w:r>
+      <w:proofErr w:type="spellEnd"/>
+      <w:r>
+        <w:rPr>
+          <w:sz w:val="23"/>
+          <w:szCs w:val="23"/>
+        </w:rPr>
+        <w:t xml:space="preserve">(* ) as </w:t>
+      </w:r>
+      <w:proofErr w:type="spellStart"/>
+      <w:r>
+        <w:rPr>
+          <w:sz w:val="23"/>
+          <w:szCs w:val="23"/>
+        </w:rPr>
+        <w:t>studentCount</w:t>
+      </w:r>
+      <w:proofErr w:type="spellEnd"/>
+      <w:r>
+        <w:rPr>
+          <w:sz w:val="23"/>
+          <w:szCs w:val="23"/>
+        </w:rPr>
+        <w:t xml:space="preserve"> from takes where year='2017' and semester='Fall' Group By </w:t>
+      </w:r>
+      <w:proofErr w:type="spellStart"/>
+      <w:r>
+        <w:rPr>
+          <w:sz w:val="23"/>
+          <w:szCs w:val="23"/>
+        </w:rPr>
+        <w:t>course_id</w:t>
+      </w:r>
+      <w:proofErr w:type="spellEnd"/>
+      <w:r>
+        <w:rPr>
+          <w:sz w:val="23"/>
+          <w:szCs w:val="23"/>
+        </w:rPr>
+        <w:t>;</w:t>
+      </w:r>
+    </w:p>
+    <w:p>
+      <w:pPr>
+        <w:pStyle w:val="Default"/>
+        <w:rPr>
+          <w:sz w:val="23"/>
+          <w:szCs w:val="23"/>
+          <w:highlight w:val="yellow"/>
+        </w:rPr>
+      </w:pPr>
+      <w:r>
+        <w:rPr>
+          <w:noProof/>
+        </w:rPr>
+        <w:drawing>
+          <wp:inline distT="0" distB="0" distL="0" distR="0" wp14:anchorId="4E8BAEA2" wp14:editId="2A1126C5">
+            <wp:extent cx="2390775" cy="866775"/>
+            <wp:effectExtent l="0" t="0" r="9525" b="9525"/>
+            <wp:docPr id="5" name="Picture 5"/>
+            <wp:cNvGraphicFramePr>
+              <a:graphicFrameLocks xmlns:a="http://schemas.openxmlformats.org/drawingml/2006/main" noChangeAspect="1"/>
+            </wp:cNvGraphicFramePr>
+            <a:graphic xmlns:a="http://schemas.openxmlformats.org/drawingml/2006/main">
+              <a:graphicData uri="http://schemas.openxmlformats.org/drawingml/2006/picture">
+                <pic:pic xmlns:pic="http://schemas.openxmlformats.org/drawingml/2006/picture">
+                  <pic:nvPicPr>
+                    <pic:cNvPr id="1" name=""/>
+                    <pic:cNvPicPr/>
+                  </pic:nvPicPr>
+                  <pic:blipFill>
+                    <a:blip r:embed="rId7"/>
+                    <a:stretch>
+                      <a:fillRect/>
+                    </a:stretch>
+                  </pic:blipFill>
+                  <pic:spPr>
+                    <a:xfrm>
+                      <a:off x="0" y="0"/>
+                      <a:ext cx="2390775" cy="866775"/>
+                    </a:xfrm>
+                    <a:prstGeom prst="rect">
+                      <a:avLst/>
+                    </a:prstGeom>
+                  </pic:spPr>
+                </pic:pic>
+              </a:graphicData>
+            </a:graphic>
+          </wp:inline>
+        </w:drawing>
+      </w:r>
+    </w:p>
+    <w:p>
+      <w:pPr>
+        <w:pStyle w:val="Default"/>
+        <w:rPr>
+          <w:sz w:val="23"/>
+          <w:szCs w:val="23"/>
+          <w:highlight w:val="yellow"/>
+        </w:rPr>
+      </w:pPr>
+    </w:p>
+    <w:p>
+      <w:pPr>
+        <w:pStyle w:val="Default"/>
+        <w:rPr>
+          <w:sz w:val="23"/>
+          <w:szCs w:val="23"/>
+          <w:highlight w:val="yellow"/>
+        </w:rPr>
+      </w:pPr>
+    </w:p>
+    <w:p>
+      <w:pPr>
+        <w:pStyle w:val="Default"/>
+        <w:rPr>
+          <w:sz w:val="23"/>
+          <w:szCs w:val="23"/>
+          <w:highlight w:val="yellow"/>
+        </w:rPr>
+      </w:pPr>
+    </w:p>
+    <w:p>
+      <w:pPr>
+        <w:pStyle w:val="Default"/>
+        <w:rPr>
+          <w:sz w:val="23"/>
+          <w:szCs w:val="23"/>
+          <w:highlight w:val="yellow"/>
+        </w:rPr>
+      </w:pPr>
+    </w:p>
+    <w:p>
+      <w:pPr>
+        <w:pStyle w:val="Default"/>
+        <w:rPr>
+          <w:sz w:val="23"/>
+          <w:szCs w:val="23"/>
+          <w:highlight w:val="yellow"/>
+        </w:rPr>
+      </w:pPr>
+    </w:p>
+    <w:p>
+      <w:pPr>
+        <w:pStyle w:val="Default"/>
+        <w:rPr>
+          <w:sz w:val="23"/>
+          <w:szCs w:val="23"/>
           <w:highlight w:val="yellow"/>
         </w:rPr>
       </w:pPr>
@@ -1163,6 +1839,181 @@
         <w:rPr>
           <w:sz w:val="23"/>
           <w:szCs w:val="23"/>
+        </w:rPr>
+      </w:pPr>
+      <w:proofErr w:type="gramStart"/>
+      <w:r>
+        <w:rPr>
+          <w:sz w:val="23"/>
+          <w:szCs w:val="23"/>
+        </w:rPr>
+        <w:t>select</w:t>
+      </w:r>
+      <w:proofErr w:type="gramEnd"/>
+      <w:r>
+        <w:rPr>
+          <w:sz w:val="23"/>
+          <w:szCs w:val="23"/>
+        </w:rPr>
+        <w:t xml:space="preserve"> </w:t>
+      </w:r>
+      <w:proofErr w:type="spellStart"/>
+      <w:r>
+        <w:rPr>
+          <w:sz w:val="23"/>
+          <w:szCs w:val="23"/>
+        </w:rPr>
+        <w:t>course_id</w:t>
+      </w:r>
+      <w:proofErr w:type="spellEnd"/>
+      <w:r>
+        <w:rPr>
+          <w:sz w:val="23"/>
+          <w:szCs w:val="23"/>
+        </w:rPr>
+        <w:t xml:space="preserve">, </w:t>
+      </w:r>
+      <w:proofErr w:type="spellStart"/>
+      <w:r>
+        <w:rPr>
+          <w:sz w:val="23"/>
+          <w:szCs w:val="23"/>
+        </w:rPr>
+        <w:t>sec_id</w:t>
+      </w:r>
+      <w:proofErr w:type="spellEnd"/>
+      <w:r>
+        <w:rPr>
+          <w:sz w:val="23"/>
+          <w:szCs w:val="23"/>
+        </w:rPr>
+        <w:t>, min(</w:t>
+      </w:r>
+      <w:proofErr w:type="spellStart"/>
+      <w:r>
+        <w:rPr>
+          <w:sz w:val="23"/>
+          <w:szCs w:val="23"/>
+        </w:rPr>
+        <w:t>studentCount</w:t>
+      </w:r>
+      <w:proofErr w:type="spellEnd"/>
+      <w:r>
+        <w:rPr>
+          <w:sz w:val="23"/>
+          <w:szCs w:val="23"/>
+        </w:rPr>
+        <w:t xml:space="preserve">) from </w:t>
+      </w:r>
+      <w:proofErr w:type="spellStart"/>
+      <w:r>
+        <w:rPr>
+          <w:sz w:val="23"/>
+          <w:szCs w:val="23"/>
+        </w:rPr>
+        <w:t>showSectionEnrollment</w:t>
+      </w:r>
+      <w:proofErr w:type="spellEnd"/>
+      <w:r>
+        <w:rPr>
+          <w:sz w:val="23"/>
+          <w:szCs w:val="23"/>
+        </w:rPr>
+        <w:t>;</w:t>
+      </w:r>
+    </w:p>
+    <w:p>
+      <w:pPr>
+        <w:pStyle w:val="Default"/>
+        <w:rPr>
+          <w:sz w:val="23"/>
+          <w:szCs w:val="23"/>
+        </w:rPr>
+      </w:pPr>
+    </w:p>
+    <w:p>
+      <w:pPr>
+        <w:pStyle w:val="Default"/>
+        <w:rPr>
+          <w:sz w:val="23"/>
+          <w:szCs w:val="23"/>
+        </w:rPr>
+      </w:pPr>
+    </w:p>
+    <w:p>
+      <w:pPr>
+        <w:pStyle w:val="Default"/>
+        <w:rPr>
+          <w:sz w:val="23"/>
+          <w:szCs w:val="23"/>
+        </w:rPr>
+      </w:pPr>
+      <w:r>
+        <w:rPr>
+          <w:noProof/>
+        </w:rPr>
+        <w:drawing>
+          <wp:inline distT="0" distB="0" distL="0" distR="0" wp14:anchorId="32974C51" wp14:editId="63284E18">
+            <wp:extent cx="2695575" cy="514350"/>
+            <wp:effectExtent l="0" t="0" r="9525" b="0"/>
+            <wp:docPr id="4" name="Picture 4"/>
+            <wp:cNvGraphicFramePr>
+              <a:graphicFrameLocks xmlns:a="http://schemas.openxmlformats.org/drawingml/2006/main" noChangeAspect="1"/>
+            </wp:cNvGraphicFramePr>
+            <a:graphic xmlns:a="http://schemas.openxmlformats.org/drawingml/2006/main">
+              <a:graphicData uri="http://schemas.openxmlformats.org/drawingml/2006/picture">
+                <pic:pic xmlns:pic="http://schemas.openxmlformats.org/drawingml/2006/picture">
+                  <pic:nvPicPr>
+                    <pic:cNvPr id="1" name=""/>
+                    <pic:cNvPicPr/>
+                  </pic:nvPicPr>
+                  <pic:blipFill>
+                    <a:blip r:embed="rId8"/>
+                    <a:stretch>
+                      <a:fillRect/>
+                    </a:stretch>
+                  </pic:blipFill>
+                  <pic:spPr>
+                    <a:xfrm>
+                      <a:off x="0" y="0"/>
+                      <a:ext cx="2695575" cy="514350"/>
+                    </a:xfrm>
+                    <a:prstGeom prst="rect">
+                      <a:avLst/>
+                    </a:prstGeom>
+                  </pic:spPr>
+                </pic:pic>
+              </a:graphicData>
+            </a:graphic>
+          </wp:inline>
+        </w:drawing>
+      </w:r>
+    </w:p>
+    <w:p>
+      <w:pPr>
+        <w:pStyle w:val="Default"/>
+        <w:rPr>
+          <w:sz w:val="23"/>
+          <w:szCs w:val="23"/>
+        </w:rPr>
+      </w:pPr>
+    </w:p>
+    <w:p>
+      <w:pPr>
+        <w:pStyle w:val="Default"/>
+        <w:rPr>
+          <w:sz w:val="23"/>
+          <w:szCs w:val="23"/>
+          <w:highlight w:val="yellow"/>
+        </w:rPr>
+      </w:pPr>
+    </w:p>
+    <w:p>
+      <w:pPr>
+        <w:pStyle w:val="Default"/>
+        <w:rPr>
+          <w:sz w:val="23"/>
+          <w:szCs w:val="23"/>
           <w:highlight w:val="yellow"/>
         </w:rPr>
       </w:pPr>
@@ -1192,6 +2043,211 @@
         </w:rPr>
         <w:t xml:space="preserve"> 2009. </w:t>
       </w:r>
+    </w:p>
+    <w:p>
+      <w:pPr>
+        <w:pStyle w:val="Default"/>
+        <w:rPr>
+          <w:sz w:val="23"/>
+          <w:szCs w:val="23"/>
+          <w:highlight w:val="yellow"/>
+        </w:rPr>
+      </w:pPr>
+    </w:p>
+    <w:p>
+      <w:pPr>
+        <w:pStyle w:val="Default"/>
+        <w:rPr>
+          <w:sz w:val="23"/>
+          <w:szCs w:val="23"/>
+        </w:rPr>
+      </w:pPr>
+      <w:proofErr w:type="gramStart"/>
+      <w:r>
+        <w:rPr>
+          <w:sz w:val="23"/>
+          <w:szCs w:val="23"/>
+        </w:rPr>
+        <w:t>select</w:t>
+      </w:r>
+      <w:proofErr w:type="gramEnd"/>
+      <w:r>
+        <w:rPr>
+          <w:sz w:val="23"/>
+          <w:szCs w:val="23"/>
+        </w:rPr>
+        <w:t xml:space="preserve"> </w:t>
+      </w:r>
+      <w:proofErr w:type="spellStart"/>
+      <w:r>
+        <w:rPr>
+          <w:sz w:val="23"/>
+          <w:szCs w:val="23"/>
+        </w:rPr>
+        <w:t>course_id</w:t>
+      </w:r>
+      <w:proofErr w:type="spellEnd"/>
+      <w:r>
+        <w:rPr>
+          <w:sz w:val="23"/>
+          <w:szCs w:val="23"/>
+        </w:rPr>
+        <w:t xml:space="preserve">, </w:t>
+      </w:r>
+      <w:proofErr w:type="spellStart"/>
+      <w:r>
+        <w:rPr>
+          <w:sz w:val="23"/>
+          <w:szCs w:val="23"/>
+        </w:rPr>
+        <w:t>sec_id</w:t>
+      </w:r>
+      <w:proofErr w:type="spellEnd"/>
+      <w:r>
+        <w:rPr>
+          <w:sz w:val="23"/>
+          <w:szCs w:val="23"/>
+        </w:rPr>
+        <w:t>, min(</w:t>
+      </w:r>
+      <w:proofErr w:type="spellStart"/>
+      <w:r>
+        <w:rPr>
+          <w:sz w:val="23"/>
+          <w:szCs w:val="23"/>
+        </w:rPr>
+        <w:t>studentCount</w:t>
+      </w:r>
+      <w:proofErr w:type="spellEnd"/>
+      <w:r>
+        <w:rPr>
+          <w:sz w:val="23"/>
+          <w:szCs w:val="23"/>
+        </w:rPr>
+        <w:t xml:space="preserve">) from </w:t>
+      </w:r>
+      <w:proofErr w:type="spellStart"/>
+      <w:r>
+        <w:rPr>
+          <w:sz w:val="23"/>
+          <w:szCs w:val="23"/>
+        </w:rPr>
+        <w:t>showSectionEnrollment</w:t>
+      </w:r>
+      <w:proofErr w:type="spellEnd"/>
+      <w:r>
+        <w:rPr>
+          <w:sz w:val="23"/>
+          <w:szCs w:val="23"/>
+        </w:rPr>
+        <w:t>;</w:t>
+      </w:r>
+    </w:p>
+    <w:p>
+      <w:pPr>
+        <w:pStyle w:val="Default"/>
+        <w:rPr>
+          <w:sz w:val="23"/>
+          <w:szCs w:val="23"/>
+        </w:rPr>
+      </w:pPr>
+    </w:p>
+    <w:p>
+      <w:pPr>
+        <w:pStyle w:val="Default"/>
+        <w:rPr>
+          <w:sz w:val="23"/>
+          <w:szCs w:val="23"/>
+        </w:rPr>
+      </w:pPr>
+    </w:p>
+    <w:p>
+      <w:pPr>
+        <w:pStyle w:val="Default"/>
+        <w:rPr>
+          <w:sz w:val="23"/>
+          <w:szCs w:val="23"/>
+        </w:rPr>
+      </w:pPr>
+      <w:r>
+        <w:rPr>
+          <w:noProof/>
+        </w:rPr>
+        <w:drawing>
+          <wp:inline distT="0" distB="0" distL="0" distR="0" wp14:anchorId="081E7142" wp14:editId="12EB9818">
+            <wp:extent cx="2695575" cy="514350"/>
+            <wp:effectExtent l="0" t="0" r="9525" b="0"/>
+            <wp:docPr id="6" name="Picture 6"/>
+            <wp:cNvGraphicFramePr>
+              <a:graphicFrameLocks xmlns:a="http://schemas.openxmlformats.org/drawingml/2006/main" noChangeAspect="1"/>
+            </wp:cNvGraphicFramePr>
+            <a:graphic xmlns:a="http://schemas.openxmlformats.org/drawingml/2006/main">
+              <a:graphicData uri="http://schemas.openxmlformats.org/drawingml/2006/picture">
+                <pic:pic xmlns:pic="http://schemas.openxmlformats.org/drawingml/2006/picture">
+                  <pic:nvPicPr>
+                    <pic:cNvPr id="1" name=""/>
+                    <pic:cNvPicPr/>
+                  </pic:nvPicPr>
+                  <pic:blipFill>
+                    <a:blip r:embed="rId8"/>
+                    <a:stretch>
+                      <a:fillRect/>
+                    </a:stretch>
+                  </pic:blipFill>
+                  <pic:spPr>
+                    <a:xfrm>
+                      <a:off x="0" y="0"/>
+                      <a:ext cx="2695575" cy="514350"/>
+                    </a:xfrm>
+                    <a:prstGeom prst="rect">
+                      <a:avLst/>
+                    </a:prstGeom>
+                  </pic:spPr>
+                </pic:pic>
+              </a:graphicData>
+            </a:graphic>
+          </wp:inline>
+        </w:drawing>
+      </w:r>
+    </w:p>
+    <w:p>
+      <w:pPr>
+        <w:pStyle w:val="Default"/>
+        <w:rPr>
+          <w:sz w:val="23"/>
+          <w:szCs w:val="23"/>
+        </w:rPr>
+      </w:pPr>
+    </w:p>
+    <w:p>
+      <w:pPr>
+        <w:pStyle w:val="Default"/>
+        <w:rPr>
+          <w:sz w:val="23"/>
+          <w:szCs w:val="23"/>
+          <w:highlight w:val="yellow"/>
+        </w:rPr>
+      </w:pPr>
+    </w:p>
+    <w:p>
+      <w:pPr>
+        <w:pStyle w:val="Default"/>
+        <w:rPr>
+          <w:sz w:val="23"/>
+          <w:szCs w:val="23"/>
+          <w:highlight w:val="yellow"/>
+        </w:rPr>
+      </w:pPr>
+    </w:p>
+    <w:p>
+      <w:pPr>
+        <w:pStyle w:val="Default"/>
+        <w:rPr>
+          <w:sz w:val="23"/>
+          <w:szCs w:val="23"/>
+          <w:highlight w:val="yellow"/>
+        </w:rPr>
+      </w:pPr>
     </w:p>
     <w:p>
       <w:pPr>
@@ -1248,53 +2304,740 @@
           <w:highlight w:val="yellow"/>
         </w:rPr>
       </w:pPr>
-      <w:r>
-        <w:rPr>
-          <w:sz w:val="23"/>
-          <w:szCs w:val="23"/>
-          <w:highlight w:val="yellow"/>
-        </w:rPr>
-        <w:t xml:space="preserve">a. Find the names of all students who have taken at least two courses offered by Comp. Sci. department; make sure there are no duplicate names in the result. Note that student in other departments can take courses from Comp. Sci. as well. </w:t>
-      </w:r>
-    </w:p>
-    <w:p>
-      <w:pPr>
-        <w:pStyle w:val="Default"/>
-        <w:rPr>
-          <w:sz w:val="23"/>
-          <w:szCs w:val="23"/>
-          <w:highlight w:val="yellow"/>
-        </w:rPr>
-      </w:pPr>
-      <w:r>
-        <w:rPr>
-          <w:sz w:val="23"/>
-          <w:szCs w:val="23"/>
-          <w:highlight w:val="yellow"/>
-        </w:rPr>
-        <w:t xml:space="preserve">b. Find the IDs and names of all students who have not taken any course offering in 2009. </w:t>
-      </w:r>
-    </w:p>
-    <w:p>
-      <w:r>
-        <w:rPr>
-          <w:sz w:val="23"/>
-          <w:szCs w:val="23"/>
-          <w:highlight w:val="yellow"/>
-        </w:rPr>
-        <w:t>c. For each department, find the name and salary of the instructor who earns the minimum salary in that department. You may assu</w:t>
-      </w:r>
-      <w:bookmarkStart w:id="0" w:name="_GoBack"/>
-      <w:bookmarkEnd w:id="0"/>
-      <w:r>
-        <w:rPr>
-          <w:sz w:val="23"/>
-          <w:szCs w:val="23"/>
-          <w:highlight w:val="yellow"/>
-        </w:rPr>
-        <w:t>me that every department has at least one instructor.</w:t>
-      </w:r>
-    </w:p>
+    </w:p>
+    <w:p>
+      <w:pPr>
+        <w:pStyle w:val="Default"/>
+        <w:rPr>
+          <w:sz w:val="23"/>
+          <w:szCs w:val="23"/>
+          <w:highlight w:val="yellow"/>
+        </w:rPr>
+      </w:pPr>
+    </w:p>
+    <w:p>
+      <w:pPr>
+        <w:pStyle w:val="Default"/>
+        <w:numPr>
+          <w:ilvl w:val="0"/>
+          <w:numId w:val="2"/>
+        </w:numPr>
+        <w:rPr>
+          <w:sz w:val="23"/>
+          <w:szCs w:val="23"/>
+          <w:highlight w:val="yellow"/>
+        </w:rPr>
+      </w:pPr>
+      <w:r>
+        <w:rPr>
+          <w:sz w:val="23"/>
+          <w:szCs w:val="23"/>
+          <w:highlight w:val="yellow"/>
+        </w:rPr>
+        <w:t xml:space="preserve">Find the names of all students who have taken at least two courses offered by Comp. Sci. department; make sure there are no duplicate names in the result. Note that student in other departments can take courses from Comp. Sci. as well. </w:t>
+      </w:r>
+    </w:p>
+    <w:p>
+      <w:pPr>
+        <w:pStyle w:val="Default"/>
+        <w:rPr>
+          <w:sz w:val="23"/>
+          <w:szCs w:val="23"/>
+          <w:highlight w:val="yellow"/>
+        </w:rPr>
+      </w:pPr>
+    </w:p>
+    <w:p>
+      <w:pPr>
+        <w:pStyle w:val="Default"/>
+        <w:rPr>
+          <w:sz w:val="23"/>
+          <w:szCs w:val="23"/>
+        </w:rPr>
+      </w:pPr>
+      <w:proofErr w:type="gramStart"/>
+      <w:r>
+        <w:rPr>
+          <w:sz w:val="23"/>
+          <w:szCs w:val="23"/>
+        </w:rPr>
+        <w:lastRenderedPageBreak/>
+        <w:t>create</w:t>
+      </w:r>
+      <w:proofErr w:type="gramEnd"/>
+      <w:r>
+        <w:rPr>
+          <w:sz w:val="23"/>
+          <w:szCs w:val="23"/>
+        </w:rPr>
+        <w:t xml:space="preserve"> view </w:t>
+      </w:r>
+      <w:proofErr w:type="spellStart"/>
+      <w:r>
+        <w:rPr>
+          <w:sz w:val="23"/>
+          <w:szCs w:val="23"/>
+        </w:rPr>
+        <w:t>csStudents</w:t>
+      </w:r>
+      <w:proofErr w:type="spellEnd"/>
+      <w:r>
+        <w:rPr>
+          <w:sz w:val="23"/>
+          <w:szCs w:val="23"/>
+        </w:rPr>
+        <w:t xml:space="preserve"> as select ID,COUNT(*)as enrolled from takes WHERE  </w:t>
+      </w:r>
+      <w:proofErr w:type="spellStart"/>
+      <w:r>
+        <w:rPr>
+          <w:sz w:val="23"/>
+          <w:szCs w:val="23"/>
+        </w:rPr>
+        <w:t>course_id</w:t>
+      </w:r>
+      <w:proofErr w:type="spellEnd"/>
+      <w:r>
+        <w:rPr>
+          <w:sz w:val="23"/>
+          <w:szCs w:val="23"/>
+        </w:rPr>
+        <w:t xml:space="preserve"> LIKE '</w:t>
+      </w:r>
+      <w:proofErr w:type="spellStart"/>
+      <w:r>
+        <w:rPr>
+          <w:sz w:val="23"/>
+          <w:szCs w:val="23"/>
+        </w:rPr>
+        <w:t>cs</w:t>
+      </w:r>
+      <w:proofErr w:type="spellEnd"/>
+      <w:r>
+        <w:rPr>
+          <w:sz w:val="23"/>
+          <w:szCs w:val="23"/>
+        </w:rPr>
+        <w:t>%' GROUP BY ID;</w:t>
+      </w:r>
+    </w:p>
+    <w:p>
+      <w:pPr>
+        <w:pStyle w:val="Default"/>
+        <w:rPr>
+          <w:sz w:val="23"/>
+          <w:szCs w:val="23"/>
+        </w:rPr>
+      </w:pPr>
+    </w:p>
+    <w:p>
+      <w:pPr>
+        <w:pStyle w:val="Default"/>
+        <w:rPr>
+          <w:sz w:val="23"/>
+          <w:szCs w:val="23"/>
+        </w:rPr>
+      </w:pPr>
+    </w:p>
+    <w:p>
+      <w:pPr>
+        <w:pStyle w:val="Default"/>
+        <w:rPr>
+          <w:sz w:val="23"/>
+          <w:szCs w:val="23"/>
+        </w:rPr>
+      </w:pPr>
+      <w:proofErr w:type="gramStart"/>
+      <w:r>
+        <w:rPr>
+          <w:sz w:val="23"/>
+          <w:szCs w:val="23"/>
+        </w:rPr>
+        <w:t>select</w:t>
+      </w:r>
+      <w:proofErr w:type="gramEnd"/>
+      <w:r>
+        <w:rPr>
+          <w:sz w:val="23"/>
+          <w:szCs w:val="23"/>
+        </w:rPr>
+        <w:t xml:space="preserve"> </w:t>
+      </w:r>
+      <w:proofErr w:type="spellStart"/>
+      <w:r>
+        <w:rPr>
+          <w:sz w:val="23"/>
+          <w:szCs w:val="23"/>
+        </w:rPr>
+        <w:t>student.Id,student.name,csStudents.enrolled</w:t>
+      </w:r>
+      <w:proofErr w:type="spellEnd"/>
+      <w:r>
+        <w:rPr>
+          <w:sz w:val="23"/>
+          <w:szCs w:val="23"/>
+        </w:rPr>
+        <w:t xml:space="preserve"> from </w:t>
+      </w:r>
+      <w:proofErr w:type="spellStart"/>
+      <w:r>
+        <w:rPr>
+          <w:sz w:val="23"/>
+          <w:szCs w:val="23"/>
+        </w:rPr>
+        <w:t>student,csStudents</w:t>
+      </w:r>
+      <w:proofErr w:type="spellEnd"/>
+      <w:r>
+        <w:rPr>
+          <w:sz w:val="23"/>
+          <w:szCs w:val="23"/>
+        </w:rPr>
+        <w:t xml:space="preserve"> where student.ID=csStudents.ID  and enrolled &gt;=2;</w:t>
+      </w:r>
+    </w:p>
+    <w:p>
+      <w:pPr>
+        <w:pStyle w:val="Default"/>
+        <w:rPr>
+          <w:sz w:val="23"/>
+          <w:szCs w:val="23"/>
+          <w:highlight w:val="yellow"/>
+        </w:rPr>
+      </w:pPr>
+    </w:p>
+    <w:p>
+      <w:pPr>
+        <w:pStyle w:val="Default"/>
+        <w:rPr>
+          <w:sz w:val="23"/>
+          <w:szCs w:val="23"/>
+          <w:highlight w:val="yellow"/>
+        </w:rPr>
+      </w:pPr>
+      <w:r>
+        <w:rPr>
+          <w:noProof/>
+        </w:rPr>
+        <w:drawing>
+          <wp:inline distT="0" distB="0" distL="0" distR="0" wp14:anchorId="235BFE37" wp14:editId="6143C695">
+            <wp:extent cx="1743075" cy="1247775"/>
+            <wp:effectExtent l="0" t="0" r="9525" b="9525"/>
+            <wp:docPr id="9" name="Picture 9"/>
+            <wp:cNvGraphicFramePr>
+              <a:graphicFrameLocks xmlns:a="http://schemas.openxmlformats.org/drawingml/2006/main" noChangeAspect="1"/>
+            </wp:cNvGraphicFramePr>
+            <a:graphic xmlns:a="http://schemas.openxmlformats.org/drawingml/2006/main">
+              <a:graphicData uri="http://schemas.openxmlformats.org/drawingml/2006/picture">
+                <pic:pic xmlns:pic="http://schemas.openxmlformats.org/drawingml/2006/picture">
+                  <pic:nvPicPr>
+                    <pic:cNvPr id="1" name=""/>
+                    <pic:cNvPicPr/>
+                  </pic:nvPicPr>
+                  <pic:blipFill>
+                    <a:blip r:embed="rId9"/>
+                    <a:stretch>
+                      <a:fillRect/>
+                    </a:stretch>
+                  </pic:blipFill>
+                  <pic:spPr>
+                    <a:xfrm>
+                      <a:off x="0" y="0"/>
+                      <a:ext cx="1743075" cy="1247775"/>
+                    </a:xfrm>
+                    <a:prstGeom prst="rect">
+                      <a:avLst/>
+                    </a:prstGeom>
+                  </pic:spPr>
+                </pic:pic>
+              </a:graphicData>
+            </a:graphic>
+          </wp:inline>
+        </w:drawing>
+      </w:r>
+    </w:p>
+    <w:p>
+      <w:pPr>
+        <w:pStyle w:val="Default"/>
+        <w:rPr>
+          <w:sz w:val="23"/>
+          <w:szCs w:val="23"/>
+          <w:highlight w:val="yellow"/>
+        </w:rPr>
+      </w:pPr>
+    </w:p>
+    <w:p>
+      <w:pPr>
+        <w:pStyle w:val="Default"/>
+        <w:rPr>
+          <w:sz w:val="23"/>
+          <w:szCs w:val="23"/>
+          <w:highlight w:val="yellow"/>
+        </w:rPr>
+      </w:pPr>
+    </w:p>
+    <w:p>
+      <w:pPr>
+        <w:pStyle w:val="Default"/>
+        <w:rPr>
+          <w:sz w:val="23"/>
+          <w:szCs w:val="23"/>
+          <w:highlight w:val="yellow"/>
+        </w:rPr>
+      </w:pPr>
+    </w:p>
+    <w:p>
+      <w:pPr>
+        <w:pStyle w:val="Default"/>
+        <w:rPr>
+          <w:sz w:val="23"/>
+          <w:szCs w:val="23"/>
+          <w:highlight w:val="yellow"/>
+        </w:rPr>
+      </w:pPr>
+    </w:p>
+    <w:p>
+      <w:pPr>
+        <w:pStyle w:val="Default"/>
+        <w:rPr>
+          <w:sz w:val="23"/>
+          <w:szCs w:val="23"/>
+          <w:highlight w:val="yellow"/>
+        </w:rPr>
+      </w:pPr>
+    </w:p>
+    <w:p>
+      <w:pPr>
+        <w:pStyle w:val="Default"/>
+        <w:rPr>
+          <w:sz w:val="23"/>
+          <w:szCs w:val="23"/>
+          <w:highlight w:val="yellow"/>
+        </w:rPr>
+      </w:pPr>
+    </w:p>
+    <w:p>
+      <w:pPr>
+        <w:pStyle w:val="Default"/>
+        <w:rPr>
+          <w:sz w:val="23"/>
+          <w:szCs w:val="23"/>
+          <w:highlight w:val="yellow"/>
+        </w:rPr>
+      </w:pPr>
+    </w:p>
+    <w:p>
+      <w:pPr>
+        <w:pStyle w:val="Default"/>
+        <w:rPr>
+          <w:sz w:val="23"/>
+          <w:szCs w:val="23"/>
+          <w:highlight w:val="yellow"/>
+        </w:rPr>
+      </w:pPr>
+    </w:p>
+    <w:p>
+      <w:pPr>
+        <w:pStyle w:val="Default"/>
+        <w:rPr>
+          <w:sz w:val="23"/>
+          <w:szCs w:val="23"/>
+          <w:highlight w:val="yellow"/>
+        </w:rPr>
+      </w:pPr>
+    </w:p>
+    <w:p>
+      <w:pPr>
+        <w:pStyle w:val="Default"/>
+        <w:rPr>
+          <w:sz w:val="23"/>
+          <w:szCs w:val="23"/>
+          <w:highlight w:val="yellow"/>
+        </w:rPr>
+      </w:pPr>
+    </w:p>
+    <w:p>
+      <w:pPr>
+        <w:pStyle w:val="Default"/>
+        <w:rPr>
+          <w:sz w:val="23"/>
+          <w:szCs w:val="23"/>
+          <w:highlight w:val="yellow"/>
+        </w:rPr>
+      </w:pPr>
+    </w:p>
+    <w:p>
+      <w:pPr>
+        <w:pStyle w:val="Default"/>
+        <w:numPr>
+          <w:ilvl w:val="0"/>
+          <w:numId w:val="2"/>
+        </w:numPr>
+        <w:rPr>
+          <w:sz w:val="23"/>
+          <w:szCs w:val="23"/>
+          <w:highlight w:val="yellow"/>
+        </w:rPr>
+      </w:pPr>
+      <w:r>
+        <w:rPr>
+          <w:sz w:val="23"/>
+          <w:szCs w:val="23"/>
+          <w:highlight w:val="yellow"/>
+        </w:rPr>
+        <w:t xml:space="preserve">Find the IDs and names of all students who have not taken any course offering in 2009. </w:t>
+      </w:r>
+    </w:p>
+    <w:p>
+      <w:pPr>
+        <w:pStyle w:val="Default"/>
+        <w:rPr>
+          <w:sz w:val="23"/>
+          <w:szCs w:val="23"/>
+          <w:highlight w:val="yellow"/>
+        </w:rPr>
+      </w:pPr>
+    </w:p>
+    <w:p>
+      <w:pPr>
+        <w:pStyle w:val="Default"/>
+        <w:rPr>
+          <w:sz w:val="23"/>
+          <w:szCs w:val="23"/>
+          <w:highlight w:val="yellow"/>
+        </w:rPr>
+      </w:pPr>
+    </w:p>
+    <w:p>
+      <w:pPr>
+        <w:pStyle w:val="Default"/>
+        <w:rPr>
+          <w:sz w:val="23"/>
+          <w:szCs w:val="23"/>
+        </w:rPr>
+      </w:pPr>
+      <w:proofErr w:type="gramStart"/>
+      <w:r>
+        <w:rPr>
+          <w:sz w:val="23"/>
+          <w:szCs w:val="23"/>
+        </w:rPr>
+        <w:t>create</w:t>
+      </w:r>
+      <w:proofErr w:type="gramEnd"/>
+      <w:r>
+        <w:rPr>
+          <w:sz w:val="23"/>
+          <w:szCs w:val="23"/>
+        </w:rPr>
+        <w:t xml:space="preserve"> view </w:t>
+      </w:r>
+      <w:proofErr w:type="spellStart"/>
+      <w:r>
+        <w:rPr>
+          <w:sz w:val="23"/>
+          <w:szCs w:val="23"/>
+        </w:rPr>
+        <w:t>notEnrolled</w:t>
+      </w:r>
+      <w:proofErr w:type="spellEnd"/>
+      <w:r>
+        <w:rPr>
+          <w:sz w:val="23"/>
+          <w:szCs w:val="23"/>
+        </w:rPr>
+        <w:t xml:space="preserve"> as select * from takes WHERE NOT year='2017';</w:t>
+      </w:r>
+    </w:p>
+    <w:p>
+      <w:pPr>
+        <w:pStyle w:val="Default"/>
+        <w:rPr>
+          <w:sz w:val="23"/>
+          <w:szCs w:val="23"/>
+        </w:rPr>
+      </w:pPr>
+    </w:p>
+    <w:p>
+      <w:pPr>
+        <w:pStyle w:val="Default"/>
+        <w:rPr>
+          <w:sz w:val="23"/>
+          <w:szCs w:val="23"/>
+        </w:rPr>
+      </w:pPr>
+      <w:proofErr w:type="gramStart"/>
+      <w:r>
+        <w:rPr>
+          <w:sz w:val="23"/>
+          <w:szCs w:val="23"/>
+        </w:rPr>
+        <w:t>select</w:t>
+      </w:r>
+      <w:proofErr w:type="gramEnd"/>
+      <w:r>
+        <w:rPr>
+          <w:sz w:val="23"/>
+          <w:szCs w:val="23"/>
+        </w:rPr>
+        <w:t xml:space="preserve"> </w:t>
+      </w:r>
+      <w:proofErr w:type="spellStart"/>
+      <w:r>
+        <w:rPr>
+          <w:sz w:val="23"/>
+          <w:szCs w:val="23"/>
+        </w:rPr>
+        <w:t>student.name,student.ID</w:t>
+      </w:r>
+      <w:proofErr w:type="spellEnd"/>
+      <w:r>
+        <w:rPr>
+          <w:sz w:val="23"/>
+          <w:szCs w:val="23"/>
+        </w:rPr>
+        <w:t xml:space="preserve"> from </w:t>
+      </w:r>
+      <w:proofErr w:type="spellStart"/>
+      <w:r>
+        <w:rPr>
+          <w:sz w:val="23"/>
+          <w:szCs w:val="23"/>
+        </w:rPr>
+        <w:t>student,notEnrolled</w:t>
+      </w:r>
+      <w:proofErr w:type="spellEnd"/>
+      <w:r>
+        <w:rPr>
+          <w:sz w:val="23"/>
+          <w:szCs w:val="23"/>
+        </w:rPr>
+        <w:t xml:space="preserve"> where student.ID=notEnrolled.ID;</w:t>
+      </w:r>
+    </w:p>
+    <w:p>
+      <w:pPr>
+        <w:pStyle w:val="Default"/>
+        <w:rPr>
+          <w:sz w:val="23"/>
+          <w:szCs w:val="23"/>
+          <w:highlight w:val="yellow"/>
+        </w:rPr>
+      </w:pPr>
+    </w:p>
+    <w:p>
+      <w:pPr>
+        <w:pStyle w:val="Default"/>
+        <w:rPr>
+          <w:sz w:val="23"/>
+          <w:szCs w:val="23"/>
+          <w:highlight w:val="yellow"/>
+        </w:rPr>
+      </w:pPr>
+    </w:p>
+    <w:p>
+      <w:pPr>
+        <w:pStyle w:val="Default"/>
+        <w:rPr>
+          <w:sz w:val="23"/>
+          <w:szCs w:val="23"/>
+          <w:highlight w:val="yellow"/>
+        </w:rPr>
+      </w:pPr>
+      <w:r>
+        <w:rPr>
+          <w:noProof/>
+        </w:rPr>
+        <w:drawing>
+          <wp:inline distT="0" distB="0" distL="0" distR="0" wp14:anchorId="7CA41C8A" wp14:editId="02AFD468">
+            <wp:extent cx="1390650" cy="1838325"/>
+            <wp:effectExtent l="0" t="0" r="0" b="9525"/>
+            <wp:docPr id="8" name="Picture 8"/>
+            <wp:cNvGraphicFramePr>
+              <a:graphicFrameLocks xmlns:a="http://schemas.openxmlformats.org/drawingml/2006/main" noChangeAspect="1"/>
+            </wp:cNvGraphicFramePr>
+            <a:graphic xmlns:a="http://schemas.openxmlformats.org/drawingml/2006/main">
+              <a:graphicData uri="http://schemas.openxmlformats.org/drawingml/2006/picture">
+                <pic:pic xmlns:pic="http://schemas.openxmlformats.org/drawingml/2006/picture">
+                  <pic:nvPicPr>
+                    <pic:cNvPr id="1" name=""/>
+                    <pic:cNvPicPr/>
+                  </pic:nvPicPr>
+                  <pic:blipFill>
+                    <a:blip r:embed="rId10"/>
+                    <a:stretch>
+                      <a:fillRect/>
+                    </a:stretch>
+                  </pic:blipFill>
+                  <pic:spPr>
+                    <a:xfrm>
+                      <a:off x="0" y="0"/>
+                      <a:ext cx="1390650" cy="1838325"/>
+                    </a:xfrm>
+                    <a:prstGeom prst="rect">
+                      <a:avLst/>
+                    </a:prstGeom>
+                  </pic:spPr>
+                </pic:pic>
+              </a:graphicData>
+            </a:graphic>
+          </wp:inline>
+        </w:drawing>
+      </w:r>
+    </w:p>
+    <w:p>
+      <w:pPr>
+        <w:pStyle w:val="Default"/>
+        <w:rPr>
+          <w:sz w:val="23"/>
+          <w:szCs w:val="23"/>
+          <w:highlight w:val="yellow"/>
+        </w:rPr>
+      </w:pPr>
+    </w:p>
+    <w:p>
+      <w:pPr>
+        <w:pStyle w:val="Default"/>
+        <w:rPr>
+          <w:sz w:val="23"/>
+          <w:szCs w:val="23"/>
+          <w:highlight w:val="yellow"/>
+        </w:rPr>
+      </w:pPr>
+    </w:p>
+    <w:p>
+      <w:pPr>
+        <w:pStyle w:val="Default"/>
+        <w:rPr>
+          <w:sz w:val="23"/>
+          <w:szCs w:val="23"/>
+          <w:highlight w:val="yellow"/>
+        </w:rPr>
+      </w:pPr>
+    </w:p>
+    <w:p>
+      <w:pPr>
+        <w:pStyle w:val="Default"/>
+        <w:rPr>
+          <w:sz w:val="23"/>
+          <w:szCs w:val="23"/>
+          <w:highlight w:val="yellow"/>
+        </w:rPr>
+      </w:pPr>
+    </w:p>
+    <w:p>
+      <w:pPr>
+        <w:pStyle w:val="ListParagraph"/>
+        <w:numPr>
+          <w:ilvl w:val="0"/>
+          <w:numId w:val="2"/>
+        </w:numPr>
+        <w:rPr>
+          <w:sz w:val="23"/>
+          <w:szCs w:val="23"/>
+        </w:rPr>
+      </w:pPr>
+      <w:r>
+        <w:rPr>
+          <w:sz w:val="23"/>
+          <w:szCs w:val="23"/>
+          <w:highlight w:val="yellow"/>
+        </w:rPr>
+        <w:lastRenderedPageBreak/>
+        <w:t>For each department, find the name and salary of the instructor who earns the minimum salary in that department. You may assume that every department has at least one instructor.</w:t>
+      </w:r>
+    </w:p>
+    <w:p>
+      <w:r>
+        <w:t xml:space="preserve">SELECT </w:t>
+      </w:r>
+      <w:proofErr w:type="spellStart"/>
+      <w:r>
+        <w:t>name</w:t>
+      </w:r>
+      <w:proofErr w:type="gramStart"/>
+      <w:r>
+        <w:t>,dept</w:t>
+      </w:r>
+      <w:proofErr w:type="gramEnd"/>
+      <w:r>
+        <w:t>_name,MIN</w:t>
+      </w:r>
+      <w:proofErr w:type="spellEnd"/>
+      <w:r>
+        <w:t xml:space="preserve">(salary) as </w:t>
+      </w:r>
+      <w:proofErr w:type="spellStart"/>
+      <w:r>
+        <w:t>lowestSalary</w:t>
+      </w:r>
+      <w:proofErr w:type="spellEnd"/>
+      <w:r>
+        <w:t xml:space="preserve"> </w:t>
+      </w:r>
+      <w:r>
+        <w:t>FROM instructor</w:t>
+      </w:r>
+      <w:r>
+        <w:t xml:space="preserve"> </w:t>
+      </w:r>
+      <w:r>
+        <w:t xml:space="preserve">group by </w:t>
+      </w:r>
+      <w:proofErr w:type="spellStart"/>
+      <w:r>
+        <w:t>dept_name</w:t>
+      </w:r>
+      <w:proofErr w:type="spellEnd"/>
+      <w:r>
+        <w:t>;</w:t>
+      </w:r>
+    </w:p>
+    <w:p/>
+    <w:p>
+      <w:r>
+        <w:rPr>
+          <w:noProof/>
+        </w:rPr>
+        <w:drawing>
+          <wp:inline distT="0" distB="0" distL="0" distR="0" wp14:anchorId="51930B1A" wp14:editId="3C2B32ED">
+            <wp:extent cx="2628900" cy="1504950"/>
+            <wp:effectExtent l="0" t="0" r="0" b="0"/>
+            <wp:docPr id="10" name="Picture 10"/>
+            <wp:cNvGraphicFramePr>
+              <a:graphicFrameLocks xmlns:a="http://schemas.openxmlformats.org/drawingml/2006/main" noChangeAspect="1"/>
+            </wp:cNvGraphicFramePr>
+            <a:graphic xmlns:a="http://schemas.openxmlformats.org/drawingml/2006/main">
+              <a:graphicData uri="http://schemas.openxmlformats.org/drawingml/2006/picture">
+                <pic:pic xmlns:pic="http://schemas.openxmlformats.org/drawingml/2006/picture">
+                  <pic:nvPicPr>
+                    <pic:cNvPr id="1" name=""/>
+                    <pic:cNvPicPr/>
+                  </pic:nvPicPr>
+                  <pic:blipFill>
+                    <a:blip r:embed="rId11"/>
+                    <a:stretch>
+                      <a:fillRect/>
+                    </a:stretch>
+                  </pic:blipFill>
+                  <pic:spPr>
+                    <a:xfrm>
+                      <a:off x="0" y="0"/>
+                      <a:ext cx="2628900" cy="1504950"/>
+                    </a:xfrm>
+                    <a:prstGeom prst="rect">
+                      <a:avLst/>
+                    </a:prstGeom>
+                  </pic:spPr>
+                </pic:pic>
+              </a:graphicData>
+            </a:graphic>
+          </wp:inline>
+        </w:drawing>
+      </w:r>
+    </w:p>
+    <w:p/>
+    <w:p/>
     <w:sectPr>
       <w:pgSz w:w="12240" w:h="15840"/>
       <w:pgMar w:top="1440" w:right="1440" w:bottom="1440" w:left="1440" w:header="720" w:footer="720" w:gutter="0"/>
@@ -1308,6 +3051,95 @@
 <file path=word/numbering.xml><?xml version="1.0" encoding="utf-8"?>
 <w:numbering xmlns:wpc="http://schemas.microsoft.com/office/word/2010/wordprocessingCanvas" xmlns:mc="http://schemas.openxmlformats.org/markup-compatibility/2006" xmlns:o="urn:schemas-microsoft-com:office:office" xmlns:r="http://schemas.openxmlformats.org/officeDocument/2006/relationships" xmlns:m="http://schemas.openxmlformats.org/officeDocument/2006/math" xmlns:v="urn:schemas-microsoft-com:vml" xmlns:wp14="http://schemas.microsoft.com/office/word/2010/wordprocessingDrawing" xmlns:wp="http://schemas.openxmlformats.org/drawingml/2006/wordprocessingDrawing" xmlns:w10="urn:schemas-microsoft-com:office:word" xmlns:w="http://schemas.openxmlformats.org/wordprocessingml/2006/main" xmlns:w14="http://schemas.microsoft.com/office/word/2010/wordml" xmlns:w15="http://schemas.microsoft.com/office/word/2012/wordml" xmlns:wpg="http://schemas.microsoft.com/office/word/2010/wordprocessingGroup" xmlns:wpi="http://schemas.microsoft.com/office/word/2010/wordprocessingInk" xmlns:wne="http://schemas.microsoft.com/office/word/2006/wordml" xmlns:wps="http://schemas.microsoft.com/office/word/2010/wordprocessingShape" mc:Ignorable="w14 w15 wp14">
   <w:abstractNum w:abstractNumId="0" w15:restartNumberingAfterBreak="0">
+    <w:nsid w:val="2B727422"/>
+    <w:multiLevelType w:val="hybridMultilevel"/>
+    <w:tmpl w:val="0EA29F28"/>
+    <w:lvl w:ilvl="0" w:tplc="04090019">
+      <w:start w:val="1"/>
+      <w:numFmt w:val="lowerLetter"/>
+      <w:lvlText w:val="%1."/>
+      <w:lvlJc w:val="left"/>
+      <w:pPr>
+        <w:ind w:left="720" w:hanging="360"/>
+      </w:pPr>
+      <w:rPr>
+        <w:rFonts w:hint="default"/>
+      </w:rPr>
+    </w:lvl>
+    <w:lvl w:ilvl="1" w:tplc="04090019" w:tentative="1">
+      <w:start w:val="1"/>
+      <w:numFmt w:val="lowerLetter"/>
+      <w:lvlText w:val="%2."/>
+      <w:lvlJc w:val="left"/>
+      <w:pPr>
+        <w:ind w:left="1440" w:hanging="360"/>
+      </w:pPr>
+    </w:lvl>
+    <w:lvl w:ilvl="2" w:tplc="0409001B" w:tentative="1">
+      <w:start w:val="1"/>
+      <w:numFmt w:val="lowerRoman"/>
+      <w:lvlText w:val="%3."/>
+      <w:lvlJc w:val="right"/>
+      <w:pPr>
+        <w:ind w:left="2160" w:hanging="180"/>
+      </w:pPr>
+    </w:lvl>
+    <w:lvl w:ilvl="3" w:tplc="0409000F" w:tentative="1">
+      <w:start w:val="1"/>
+      <w:numFmt w:val="decimal"/>
+      <w:lvlText w:val="%4."/>
+      <w:lvlJc w:val="left"/>
+      <w:pPr>
+        <w:ind w:left="2880" w:hanging="360"/>
+      </w:pPr>
+    </w:lvl>
+    <w:lvl w:ilvl="4" w:tplc="04090019" w:tentative="1">
+      <w:start w:val="1"/>
+      <w:numFmt w:val="lowerLetter"/>
+      <w:lvlText w:val="%5."/>
+      <w:lvlJc w:val="left"/>
+      <w:pPr>
+        <w:ind w:left="3600" w:hanging="360"/>
+      </w:pPr>
+    </w:lvl>
+    <w:lvl w:ilvl="5" w:tplc="0409001B" w:tentative="1">
+      <w:start w:val="1"/>
+      <w:numFmt w:val="lowerRoman"/>
+      <w:lvlText w:val="%6."/>
+      <w:lvlJc w:val="right"/>
+      <w:pPr>
+        <w:ind w:left="4320" w:hanging="180"/>
+      </w:pPr>
+    </w:lvl>
+    <w:lvl w:ilvl="6" w:tplc="0409000F" w:tentative="1">
+      <w:start w:val="1"/>
+      <w:numFmt w:val="decimal"/>
+      <w:lvlText w:val="%7."/>
+      <w:lvlJc w:val="left"/>
+      <w:pPr>
+        <w:ind w:left="5040" w:hanging="360"/>
+      </w:pPr>
+    </w:lvl>
+    <w:lvl w:ilvl="7" w:tplc="04090019" w:tentative="1">
+      <w:start w:val="1"/>
+      <w:numFmt w:val="lowerLetter"/>
+      <w:lvlText w:val="%8."/>
+      <w:lvlJc w:val="left"/>
+      <w:pPr>
+        <w:ind w:left="5760" w:hanging="360"/>
+      </w:pPr>
+    </w:lvl>
+    <w:lvl w:ilvl="8" w:tplc="0409001B" w:tentative="1">
+      <w:start w:val="1"/>
+      <w:numFmt w:val="lowerRoman"/>
+      <w:lvlText w:val="%9."/>
+      <w:lvlJc w:val="right"/>
+      <w:pPr>
+        <w:ind w:left="6480" w:hanging="180"/>
+      </w:pPr>
+    </w:lvl>
+  </w:abstractNum>
+  <w:abstractNum w:abstractNumId="1" w15:restartNumberingAfterBreak="0">
     <w:nsid w:val="320F3846"/>
     <w:multiLevelType w:val="hybridMultilevel"/>
     <w:tmpl w:val="823A6C40"/>
@@ -1398,6 +3230,9 @@
     </w:lvl>
   </w:abstractNum>
   <w:num w:numId="1">
+    <w:abstractNumId w:val="1"/>
+  </w:num>
+  <w:num w:numId="2">
     <w:abstractNumId w:val="0"/>
   </w:num>
 </w:numbering>
@@ -1840,6 +3675,17 @@
       <w:szCs w:val="24"/>
     </w:rPr>
   </w:style>
+  <w:style w:type="paragraph" w:styleId="ListParagraph">
+    <w:name w:val="List Paragraph"/>
+    <w:basedOn w:val="Normal"/>
+    <w:uiPriority w:val="34"/>
+    <w:qFormat/>
+    <w:rsid w:val="00265316"/>
+    <w:pPr>
+      <w:ind w:left="720"/>
+      <w:contextualSpacing/>
+    </w:pPr>
+  </w:style>
 </w:styles>
 </file>
 

</xml_diff>